<commit_message>
Inclusão parcial da Similaridade Semântica
</commit_message>
<xml_diff>
--- a/rascunho.docx
+++ b/rascunho.docx
@@ -1449,10 +1449,25 @@
         <w:jc w:val="both"/>
       </w:pPr>
       <w:r>
-        <w:t xml:space="preserve">Este trabalho propõe a criação de um SR baseado em conteúdo para aplicação no domínio de livros. Será proposto um modelo usuário para o domínio escolhido que leve em consideração além do gênero e </w:t>
-      </w:r>
-      <w:r>
-        <w:t xml:space="preserve">autor, mas também a descrição da narrativa do livro. O objetivo é explorar que resultados podem ser obtidos realizando consultas ao serviço </w:t>
+        <w:t>Este trabalho propõem a criação de um SR baseado em conteúdo que também utilize uma análise da semelhança semântica (ver capítulo \</w:t>
+      </w:r>
+      <w:proofErr w:type="spellStart"/>
+      <w:proofErr w:type="gramStart"/>
+      <w:r>
+        <w:t>ref</w:t>
+      </w:r>
+      <w:proofErr w:type="spellEnd"/>
+      <w:r>
+        <w:t>{</w:t>
+      </w:r>
+      <w:proofErr w:type="spellStart"/>
+      <w:proofErr w:type="gramEnd"/>
+      <w:r>
+        <w:t>cap:semantic_web</w:t>
+      </w:r>
+      <w:proofErr w:type="spellEnd"/>
+      <w:r>
+        <w:t xml:space="preserve">} entre os itens envolvidos. Para isso será proposto um modelo de usuário que leve em consideração a descrição da narrativa do item. O objetivo é explorar que resultados podem ser obtidos realizando consultas ao serviço </w:t>
       </w:r>
       <w:proofErr w:type="spellStart"/>
       <w:r>
@@ -1473,48 +1488,95 @@
       </w:r>
       <w:proofErr w:type="gramEnd"/>
       <w:r>
-        <w:t>http://wiki.dbpedia.org}</w:t>
-      </w:r>
-      <w:r>
-        <w:t>. Com o acesso a esse serviço da web semântica será buscado entidades e relações semânticas que irão compor na análise de similaridade.</w:t>
-      </w:r>
-      <w:r>
-        <w:t xml:space="preserve"> Os livros de preferência do usuário serão obtidos através do </w:t>
-      </w:r>
-      <w:proofErr w:type="spellStart"/>
-      <w:r>
-        <w:t>Facebook</w:t>
-      </w:r>
-      <w:proofErr w:type="spellEnd"/>
-      <w:r>
-        <w:t>\</w:t>
-      </w:r>
-      <w:proofErr w:type="spellStart"/>
-      <w:proofErr w:type="gramStart"/>
-      <w:r>
-        <w:t>footnote</w:t>
-      </w:r>
-      <w:proofErr w:type="spellEnd"/>
-      <w:r>
-        <w:t>{</w:t>
-      </w:r>
-      <w:proofErr w:type="gramEnd"/>
-      <w:r>
-        <w:t>https://www.facebook.com} e os dados adicionais através da plataforma Google Books\</w:t>
-      </w:r>
-      <w:proofErr w:type="spellStart"/>
-      <w:r>
-        <w:t>footnote</w:t>
-      </w:r>
-      <w:proofErr w:type="spellEnd"/>
-      <w:r>
-        <w:t>{https://</w:t>
-      </w:r>
-      <w:r>
-        <w:t>books.google.com</w:t>
-      </w:r>
-      <w:r>
-        <w:t>}.</w:t>
+        <w:t xml:space="preserve">http://wiki.dbpedia.org}. Para a construção do SR </w:t>
+      </w:r>
+      <w:r>
+        <w:t>foi</w:t>
+      </w:r>
+      <w:r>
+        <w:t xml:space="preserve"> </w:t>
+      </w:r>
+      <w:r>
+        <w:t>escolhido</w:t>
+      </w:r>
+      <w:r>
+        <w:t xml:space="preserve"> o domínio de filmes, como motivador e exemplo de aplicação que tire proveito desse sistema. Com o acesso a esse serviço da web semântica, serão analisadas entidades procurando ontologias e rela</w:t>
+      </w:r>
+      <w:r>
+        <w:t>ções presentes nas sinopses dos filmes</w:t>
+      </w:r>
+      <w:r>
+        <w:t xml:space="preserve">, através dos dados ligados na </w:t>
+      </w:r>
+      <w:proofErr w:type="spellStart"/>
+      <w:r>
+        <w:t>DBPedia</w:t>
+      </w:r>
+      <w:proofErr w:type="spellEnd"/>
+      <w:r>
+        <w:t xml:space="preserve">. Assim, pode ser comparada </w:t>
+      </w:r>
+      <w:r>
+        <w:t>à</w:t>
+      </w:r>
+      <w:r>
+        <w:t xml:space="preserve"> similaridade de dois </w:t>
+      </w:r>
+      <w:r>
+        <w:t>filmes</w:t>
+      </w:r>
+      <w:r>
+        <w:t xml:space="preserve"> através da presença ou relação de ontol</w:t>
+      </w:r>
+      <w:r>
+        <w:t xml:space="preserve">ogias presentes na descrição. Como exemplo, caso um filme possua na sinopse o </w:t>
+      </w:r>
+      <w:r>
+        <w:t>termo \</w:t>
+      </w:r>
+      <w:proofErr w:type="spellStart"/>
+      <w:proofErr w:type="gramStart"/>
+      <w:r>
+        <w:t>textit</w:t>
+      </w:r>
+      <w:proofErr w:type="spellEnd"/>
+      <w:r>
+        <w:t>{</w:t>
+      </w:r>
+      <w:proofErr w:type="spellStart"/>
+      <w:proofErr w:type="gramEnd"/>
+      <w:r>
+        <w:t>Morfeu</w:t>
+      </w:r>
+      <w:proofErr w:type="spellEnd"/>
+      <w:r>
+        <w:t xml:space="preserve">} e o outro não, mas possua outras </w:t>
+      </w:r>
+      <w:r>
+        <w:t>entidades</w:t>
+      </w:r>
+      <w:r>
+        <w:t xml:space="preserve"> sobre deuses mitológicos,</w:t>
+      </w:r>
+      <w:r>
+        <w:t xml:space="preserve"> como \</w:t>
+      </w:r>
+      <w:proofErr w:type="spellStart"/>
+      <w:r>
+        <w:t>texit</w:t>
+      </w:r>
+      <w:proofErr w:type="spellEnd"/>
+      <w:r>
+        <w:t>{Zeus},</w:t>
+      </w:r>
+      <w:r>
+        <w:t xml:space="preserve"> poderá ser criado um nível de relevância com o novo </w:t>
+      </w:r>
+      <w:r>
+        <w:t>filme</w:t>
+      </w:r>
+      <w:r>
+        <w:t>.</w:t>
       </w:r>
     </w:p>
     <w:p>
@@ -1697,7 +1759,6 @@
         <w:rPr>
           <w:rFonts w:ascii="Segoe UI" w:hAnsi="Segoe UI" w:cs="Segoe UI"/>
         </w:rPr>
-        <w:lastRenderedPageBreak/>
         <w:t>Sistemas de Recomendação</w:t>
       </w:r>
       <w:r>
@@ -6821,31 +6882,42 @@
           <w:szCs w:val="40"/>
         </w:rPr>
       </w:pPr>
-      <w:proofErr w:type="spellStart"/>
       <w:r>
         <w:rPr>
           <w:rFonts w:ascii="Segoe UI" w:hAnsi="Segoe UI" w:cs="Segoe UI"/>
           <w:sz w:val="40"/>
           <w:szCs w:val="40"/>
         </w:rPr>
-        <w:t>DBPedia</w:t>
-      </w:r>
-      <w:proofErr w:type="spellEnd"/>
-    </w:p>
-    <w:p>
-      <w:pPr>
-        <w:jc w:val="both"/>
-      </w:pPr>
-      <w:r>
-        <w:t xml:space="preserve">A </w:t>
-      </w:r>
-      <w:proofErr w:type="spellStart"/>
-      <w:r>
-        <w:t>DBPedia</w:t>
-      </w:r>
-      <w:proofErr w:type="spellEnd"/>
-      <w:r>
-        <w:t xml:space="preserve"> (DB para \</w:t>
+        <w:t>Similaridade Semântica</w:t>
+      </w:r>
+    </w:p>
+    <w:p>
+      <w:pPr>
+        <w:jc w:val="both"/>
+      </w:pPr>
+      <w:r>
+        <w:t>A similaridade</w:t>
+      </w:r>
+      <w:r>
+        <w:t xml:space="preserve"> semântica</w:t>
+      </w:r>
+      <w:r>
+        <w:t xml:space="preserve"> entre dois termos, recursos, itens ou documentos é uma métrica para medir a distância de seus significados</w:t>
+      </w:r>
+      <w:r>
+        <w:t xml:space="preserve"> ou semântica</w:t>
+      </w:r>
+      <w:r>
+        <w:t xml:space="preserve">, dado </w:t>
+      </w:r>
+      <w:r>
+        <w:t>uma ontologia</w:t>
+      </w:r>
+      <w:r>
+        <w:t xml:space="preserve"> </w:t>
+      </w:r>
+      <w:r>
+        <w:t>\</w:t>
       </w:r>
       <w:proofErr w:type="spellStart"/>
       <w:proofErr w:type="gramStart"/>
@@ -6856,39 +6928,54 @@
       <w:r>
         <w:t>{</w:t>
       </w:r>
-      <w:proofErr w:type="spellStart"/>
-      <w:proofErr w:type="gramEnd"/>
-      <w:r>
-        <w:t>database</w:t>
-      </w:r>
-      <w:proofErr w:type="spellEnd"/>
-      <w:r>
-        <w:t>})</w:t>
-      </w:r>
-      <w:r>
-        <w:t xml:space="preserve"> é um esforço colaborativo para a extração de dados do </w:t>
-      </w:r>
-      <w:proofErr w:type="spellStart"/>
-      <w:r>
-        <w:t>Wikipedia</w:t>
-      </w:r>
-      <w:proofErr w:type="spellEnd"/>
+      <w:proofErr w:type="gramEnd"/>
+      <w:r>
+        <w:t>Slimani2013</w:t>
+      </w:r>
+      <w:r>
+        <w:t>}</w:t>
+      </w:r>
+      <w:r>
+        <w:t>.</w:t>
+      </w:r>
       <w:r>
         <w:t xml:space="preserve"> </w:t>
       </w:r>
       <w:r>
-        <w:t xml:space="preserve">para publicação de </w:t>
-      </w:r>
-      <w:r>
-        <w:t xml:space="preserve">dados </w:t>
-      </w:r>
-      <w:r>
-        <w:t>essencialmente em</w:t>
-      </w:r>
-      <w:r>
-        <w:t xml:space="preserve"> RDF \</w:t>
-      </w:r>
-      <w:proofErr w:type="spellStart"/>
+        <w:t>O objetivo é estabelecer características em comum entre dois conceitos</w:t>
+      </w:r>
+      <w:r>
+        <w:t xml:space="preserve">. </w:t>
+      </w:r>
+      <w:r>
+        <w:t xml:space="preserve">A distância entre dois conceitos para humanos pode não ter uma definição formal, já que se pode criar juízo de valor diferentes no relacionamento entre eles. Como exemplo, para </w:t>
+      </w:r>
+      <w:r>
+        <w:t>uma pessoa</w:t>
+      </w:r>
+      <w:r>
+        <w:t xml:space="preserve"> a </w:t>
+      </w:r>
+      <w:r>
+        <w:t xml:space="preserve">maçã </w:t>
+      </w:r>
+      <w:r>
+        <w:t>e a banana podem estar mais relacionadas</w:t>
+      </w:r>
+      <w:r>
+        <w:t xml:space="preserve"> do que a maçã e a pera para outra</w:t>
+      </w:r>
+      <w:r>
+        <w:t xml:space="preserve">. </w:t>
+      </w:r>
+      <w:r>
+        <w:t xml:space="preserve">A similaridade e relação semântica podem por vezes determinadas como a mesma coisa, ambas como métricas de distâncias entre termos, contudo a similaridade semântica é mais específica </w:t>
+      </w:r>
+      <w:r>
+        <w:t>\</w:t>
+      </w:r>
+      <w:proofErr w:type="spellStart"/>
+      <w:proofErr w:type="gramStart"/>
       <w:r>
         <w:t>citep</w:t>
       </w:r>
@@ -6896,22 +6983,193 @@
       <w:r>
         <w:t>{</w:t>
       </w:r>
-      <w:r>
-        <w:t>Auer:2007:DNW:1785162.1785216</w:t>
-      </w:r>
-      <w:r>
-        <w:t xml:space="preserve">}. </w:t>
-      </w:r>
-      <w:r>
-        <w:t xml:space="preserve">Um dos objetivos é possibilitar que outros explorem a criar uma experiência da enciclopédia mais abrangente, utilizando serviços e aplicações na Web Semântica. O projeto é um dos mais famosos que aplica os conceitos de dados ligados, onde sua importância não somente é dada pela publicação dos dados da </w:t>
-      </w:r>
-      <w:proofErr w:type="spellStart"/>
-      <w:r>
-        <w:t>Wikipedia</w:t>
-      </w:r>
-      <w:proofErr w:type="spellEnd"/>
-      <w:r>
-        <w:t>, mas também da incorporação de links de outros \</w:t>
+      <w:proofErr w:type="gramEnd"/>
+      <w:r>
+        <w:t>Slimani2013</w:t>
+      </w:r>
+      <w:r>
+        <w:t>}</w:t>
+      </w:r>
+      <w:r>
+        <w:t xml:space="preserve">. </w:t>
+      </w:r>
+      <w:r>
+        <w:t>A relação semântica é calculada usando um modelo de espaço vetorial e uma métrica de similaridade, como a similaridade do cosseno \</w:t>
+      </w:r>
+      <w:proofErr w:type="spellStart"/>
+      <w:proofErr w:type="gramStart"/>
+      <w:r>
+        <w:t>ref</w:t>
+      </w:r>
+      <w:proofErr w:type="spellEnd"/>
+      <w:r>
+        <w:t>{</w:t>
+      </w:r>
+      <w:proofErr w:type="spellStart"/>
+      <w:proofErr w:type="gramEnd"/>
+      <w:r>
+        <w:t>eq:</w:t>
+      </w:r>
+      <w:r>
+        <w:t>cosine_sim</w:t>
+      </w:r>
+      <w:proofErr w:type="spellEnd"/>
+      <w:r>
+        <w:t>}.</w:t>
+      </w:r>
+    </w:p>
+    <w:p>
+      <w:pPr>
+        <w:jc w:val="both"/>
+      </w:pPr>
+      <w:r>
+        <w:t xml:space="preserve">Entretanto, para a similaridade semântica </w:t>
+      </w:r>
+      <w:r>
+        <w:t>é levado em consideração relações léxicas de sinonímia e hiperonímia onde o significado é abrangido pelo outro termo mais geral</w:t>
+      </w:r>
+      <w:r>
+        <w:t xml:space="preserve"> (como carro e veículo)</w:t>
+      </w:r>
+      <w:r>
+        <w:t xml:space="preserve"> \</w:t>
+      </w:r>
+      <w:proofErr w:type="spellStart"/>
+      <w:proofErr w:type="gramStart"/>
+      <w:r>
+        <w:t>citep</w:t>
+      </w:r>
+      <w:proofErr w:type="spellEnd"/>
+      <w:r>
+        <w:t>{</w:t>
+      </w:r>
+      <w:proofErr w:type="gramEnd"/>
+      <w:r>
+        <w:t>Gracia2008</w:t>
+      </w:r>
+      <w:r>
+        <w:t xml:space="preserve">}. Na prática, a similaridade semântica </w:t>
+      </w:r>
+      <w:r>
+        <w:t xml:space="preserve">pode ser </w:t>
+      </w:r>
+      <w:r>
+        <w:t xml:space="preserve">medida </w:t>
+      </w:r>
+      <w:r>
+        <w:t>pelo menor caminho entre dois termos utilizando suas ontologias associadas</w:t>
+      </w:r>
+      <w:r>
+        <w:t>.</w:t>
+      </w:r>
+      <w:r>
+        <w:t xml:space="preserve"> Para realizar a similaridade </w:t>
+      </w:r>
+      <w:r>
+        <w:lastRenderedPageBreak/>
+        <w:t>podem ser usada</w:t>
+      </w:r>
+      <w:r>
+        <w:t>s diversos tipos de ontologias. \</w:t>
+      </w:r>
+      <w:proofErr w:type="gramStart"/>
+      <w:r>
+        <w:t>cite{</w:t>
+      </w:r>
+      <w:proofErr w:type="gramEnd"/>
+      <w:r>
+        <w:t>Slimani2013</w:t>
+      </w:r>
+      <w:r>
+        <w:t>} descreve dois principais tipos de ontologias usadas para medir similaridade.</w:t>
+      </w:r>
+    </w:p>
+    <w:p>
+      <w:pPr>
+        <w:pStyle w:val="PargrafodaLista"/>
+        <w:numPr>
+          <w:ilvl w:val="0"/>
+          <w:numId w:val="6"/>
+        </w:numPr>
+        <w:jc w:val="both"/>
+      </w:pPr>
+      <w:r>
+        <w:t xml:space="preserve">Propósito genérico: </w:t>
+      </w:r>
+      <w:r>
+        <w:t>\</w:t>
+      </w:r>
+      <w:proofErr w:type="spellStart"/>
+      <w:proofErr w:type="gramStart"/>
+      <w:r>
+        <w:t>textit</w:t>
+      </w:r>
+      <w:proofErr w:type="spellEnd"/>
+      <w:r>
+        <w:t>{</w:t>
+      </w:r>
+      <w:proofErr w:type="spellStart"/>
+      <w:proofErr w:type="gramEnd"/>
+      <w:r>
+        <w:t>Wordnet</w:t>
+      </w:r>
+      <w:proofErr w:type="spellEnd"/>
+      <w:r>
+        <w:t>}\</w:t>
+      </w:r>
+      <w:proofErr w:type="spellStart"/>
+      <w:r>
+        <w:t>footnote</w:t>
+      </w:r>
+      <w:proofErr w:type="spellEnd"/>
+      <w:r>
+        <w:t>{</w:t>
+      </w:r>
+      <w:r>
+        <w:t>https://wordnet.princeton.edu</w:t>
+      </w:r>
+      <w:r>
+        <w:t>} é um banco de dados que modela o conhecimento léxico da língua inglesa. Nomes, verbos, adjetivos e advérbios</w:t>
+      </w:r>
+      <w:r>
+        <w:t xml:space="preserve"> são agrupados em conjuntos sinônimos, onde cada um expressa um conceito distinto. Essa ontologia pode ser utilizada para criar um \</w:t>
+      </w:r>
+      <w:proofErr w:type="spellStart"/>
+      <w:proofErr w:type="gramStart"/>
+      <w:r>
+        <w:t>textit</w:t>
+      </w:r>
+      <w:proofErr w:type="spellEnd"/>
+      <w:r>
+        <w:t>{</w:t>
+      </w:r>
+      <w:proofErr w:type="gramEnd"/>
+      <w:r>
+        <w:t xml:space="preserve">score} de similaridade. Pode ser considerada </w:t>
+      </w:r>
+      <w:proofErr w:type="gramStart"/>
+      <w:r>
+        <w:t>um ontologia</w:t>
+      </w:r>
+      <w:proofErr w:type="gramEnd"/>
+      <w:r>
+        <w:t xml:space="preserve"> para </w:t>
+      </w:r>
+      <w:r>
+        <w:t>termos de linguagem natural.</w:t>
+      </w:r>
+    </w:p>
+    <w:p>
+      <w:pPr>
+        <w:pStyle w:val="PargrafodaLista"/>
+        <w:numPr>
+          <w:ilvl w:val="0"/>
+          <w:numId w:val="6"/>
+        </w:numPr>
+        <w:jc w:val="both"/>
+      </w:pPr>
+      <w:r>
+        <w:t>Domínio específico: \</w:t>
       </w:r>
       <w:proofErr w:type="spellStart"/>
       <w:proofErr w:type="gramStart"/>
@@ -6922,188 +7180,377 @@
       <w:r>
         <w:t>{</w:t>
       </w:r>
-      <w:proofErr w:type="spellStart"/>
-      <w:proofErr w:type="gramEnd"/>
-      <w:r>
-        <w:t>datasets</w:t>
-      </w:r>
-      <w:proofErr w:type="spellEnd"/>
-      <w:r>
-        <w:t xml:space="preserve">}. De fato, o </w:t>
-      </w:r>
-      <w:proofErr w:type="spellStart"/>
-      <w:r>
-        <w:t>DBpedia</w:t>
-      </w:r>
-      <w:proofErr w:type="spellEnd"/>
-      <w:r>
-        <w:t>, por muitas vezes é considerado um núcleo dentro da iniciativa do LOD.</w:t>
-      </w:r>
-    </w:p>
-    <w:p>
-      <w:pPr>
-        <w:jc w:val="both"/>
-      </w:pPr>
-      <w:r>
-        <w:t xml:space="preserve">O projeto tem o foco em converter o conteúdo presente do </w:t>
-      </w:r>
-      <w:proofErr w:type="spellStart"/>
-      <w:r>
-        <w:t>Wikipedia</w:t>
-      </w:r>
-      <w:proofErr w:type="spellEnd"/>
-      <w:r>
-        <w:t xml:space="preserve"> em conhecimento estruturado utilizando as tecnologias da Web Semântica para que outros agentes possam explorar realizando consultas e ligando a outros conjuntos de dados \</w:t>
-      </w:r>
-      <w:proofErr w:type="spellStart"/>
-      <w:proofErr w:type="gramStart"/>
-      <w:r>
-        <w:t>citep</w:t>
-      </w:r>
-      <w:proofErr w:type="spellEnd"/>
-      <w:r>
-        <w:t>{</w:t>
-      </w:r>
-      <w:r>
-        <w:t xml:space="preserve"> </w:t>
-      </w:r>
-      <w:r>
-        <w:t>Auer</w:t>
-      </w:r>
-      <w:proofErr w:type="gramEnd"/>
-      <w:r>
-        <w:t>:2007:DNW:1785162.1785216</w:t>
-      </w:r>
-      <w:r>
-        <w:t xml:space="preserve">}. Assim, o projeto cobre uma das limitações da </w:t>
-      </w:r>
-      <w:proofErr w:type="spellStart"/>
-      <w:r>
-        <w:t>Wikipedia</w:t>
-      </w:r>
-      <w:proofErr w:type="spellEnd"/>
-      <w:r>
-        <w:t xml:space="preserve"> que é a dependência de apenas ter busca em texto livre. </w:t>
-      </w:r>
-      <w:r>
-        <w:t>Desse papel, o projeto promove três importantes contribuições:</w:t>
-      </w:r>
-    </w:p>
-    <w:p>
-      <w:pPr>
-        <w:jc w:val="both"/>
-      </w:pPr>
-      <w:r>
-        <w:lastRenderedPageBreak/>
-        <w:t>Desenvolvimento de um \</w:t>
-      </w:r>
-      <w:proofErr w:type="spellStart"/>
-      <w:proofErr w:type="gramStart"/>
-      <w:r>
-        <w:t>textit</w:t>
-      </w:r>
-      <w:proofErr w:type="spellEnd"/>
-      <w:r>
-        <w:t>{</w:t>
-      </w:r>
-      <w:proofErr w:type="gramEnd"/>
-      <w:r>
-        <w:t xml:space="preserve">framework} para extração de informação, o qual converte o conteúdo da </w:t>
-      </w:r>
-      <w:proofErr w:type="spellStart"/>
-      <w:r>
-        <w:t>Wikipedia</w:t>
-      </w:r>
-      <w:proofErr w:type="spellEnd"/>
-      <w:r>
-        <w:t xml:space="preserve"> em RDF.</w:t>
-      </w:r>
-    </w:p>
-    <w:p>
-      <w:pPr>
-        <w:jc w:val="both"/>
-      </w:pPr>
-      <w:r>
-        <w:t xml:space="preserve">Prover o conteúdo da </w:t>
-      </w:r>
-      <w:proofErr w:type="spellStart"/>
-      <w:r>
-        <w:t>Wikipedia</w:t>
-      </w:r>
-      <w:proofErr w:type="spellEnd"/>
-      <w:r>
-        <w:t xml:space="preserve"> como um largo, </w:t>
-      </w:r>
-      <w:proofErr w:type="spellStart"/>
-      <w:r>
-        <w:t>multi-domínio</w:t>
-      </w:r>
-      <w:proofErr w:type="spellEnd"/>
-      <w:r>
-        <w:t xml:space="preserve"> \</w:t>
-      </w:r>
-      <w:proofErr w:type="spellStart"/>
-      <w:proofErr w:type="gramStart"/>
-      <w:r>
-        <w:t>textit</w:t>
-      </w:r>
-      <w:proofErr w:type="spellEnd"/>
-      <w:r>
-        <w:t>{</w:t>
-      </w:r>
-      <w:proofErr w:type="spellStart"/>
-      <w:proofErr w:type="gramEnd"/>
-      <w:r>
-        <w:t>dataset</w:t>
-      </w:r>
-      <w:proofErr w:type="spellEnd"/>
-      <w:r>
-        <w:t>} de RDF. São mais de 100 milhões de triplas já mapeadas.</w:t>
-      </w:r>
-    </w:p>
-    <w:p>
-      <w:pPr>
-        <w:jc w:val="both"/>
-      </w:pPr>
-      <w:r>
-        <w:t xml:space="preserve">Interligar o </w:t>
-      </w:r>
-      <w:proofErr w:type="spellStart"/>
-      <w:r>
-        <w:t>DBpedia</w:t>
-      </w:r>
-      <w:proofErr w:type="spellEnd"/>
-      <w:r>
-        <w:t xml:space="preserve"> com outros conjuntos de dados abertos, o que expande a contagem das triplas RDF para mais bilhão.</w:t>
-      </w:r>
-    </w:p>
-    <w:p>
-      <w:pPr>
-        <w:jc w:val="both"/>
-      </w:pPr>
-      <w:r>
-        <w:t>Desenvolvimento de uma série de interfaces é módulos de acesso para que tal \</w:t>
-      </w:r>
-      <w:proofErr w:type="spellStart"/>
-      <w:proofErr w:type="gramStart"/>
-      <w:r>
-        <w:t>textit</w:t>
-      </w:r>
-      <w:proofErr w:type="spellEnd"/>
-      <w:r>
-        <w:t>{</w:t>
-      </w:r>
-      <w:proofErr w:type="spellStart"/>
-      <w:proofErr w:type="gramEnd"/>
-      <w:r>
-        <w:t>dataset</w:t>
-      </w:r>
-      <w:proofErr w:type="spellEnd"/>
-      <w:r>
-        <w:t>} possa ser acessado por serviços da Web ligado a outros sites.</w:t>
+      <w:proofErr w:type="gramEnd"/>
+      <w:r>
+        <w:t>ULMS}\</w:t>
+      </w:r>
+      <w:proofErr w:type="spellStart"/>
+      <w:r>
+        <w:t>footnote</w:t>
+      </w:r>
+      <w:proofErr w:type="spellEnd"/>
+      <w:r>
+        <w:t>{</w:t>
+      </w:r>
+      <w:r>
+        <w:t>https:</w:t>
+      </w:r>
+      <w:r>
+        <w:t>//www.nlm.nih.gov/research/umls} é</w:t>
+      </w:r>
+      <w:r>
+        <w:t xml:space="preserve"> um sistema de linguagem médica</w:t>
+      </w:r>
+      <w:r>
+        <w:t xml:space="preserve"> com uma rede semântica de ontologias de multiuso, multilíngue</w:t>
+      </w:r>
+      <w:r>
+        <w:t xml:space="preserve"> para biomedicin</w:t>
       </w:r>
       <w:bookmarkStart w:id="0" w:name="_GoBack"/>
       <w:bookmarkEnd w:id="0"/>
+      <w:r>
+        <w:t xml:space="preserve">a, </w:t>
+      </w:r>
+      <w:r>
+        <w:t>conceitos e assuntos relacionados à saúde. O banco de dados do sistema possui uma coleção de vocabulários de conceitos e termos e seus relacionamentos que são denominados de \</w:t>
+      </w:r>
+      <w:proofErr w:type="spellStart"/>
+      <w:proofErr w:type="gramStart"/>
+      <w:r>
+        <w:t>texit</w:t>
+      </w:r>
+      <w:proofErr w:type="spellEnd"/>
+      <w:r>
+        <w:t>{</w:t>
+      </w:r>
+      <w:proofErr w:type="spellStart"/>
+      <w:proofErr w:type="gramEnd"/>
+      <w:r>
+        <w:t>Metathesaurus</w:t>
+      </w:r>
+      <w:proofErr w:type="spellEnd"/>
+      <w:r>
+        <w:t xml:space="preserve">}. Cada </w:t>
+      </w:r>
+      <w:proofErr w:type="spellStart"/>
+      <w:r>
+        <w:t>Metathesaurus</w:t>
+      </w:r>
+      <w:proofErr w:type="spellEnd"/>
+      <w:r>
+        <w:t xml:space="preserve"> é classificado como pelo menos</w:t>
+      </w:r>
+      <w:r>
+        <w:t xml:space="preserve"> uma categoria semântica.</w:t>
+      </w:r>
+    </w:p>
+    <w:p>
+      <w:pPr>
+        <w:jc w:val="both"/>
+        <w:rPr>
+          <w:rFonts w:ascii="Segoe UI" w:hAnsi="Segoe UI" w:cs="Segoe UI"/>
+          <w:sz w:val="40"/>
+          <w:szCs w:val="40"/>
+        </w:rPr>
+      </w:pPr>
+    </w:p>
+    <w:p>
+      <w:pPr>
+        <w:jc w:val="both"/>
+        <w:rPr>
+          <w:rFonts w:ascii="Segoe UI" w:hAnsi="Segoe UI" w:cs="Segoe UI"/>
+          <w:sz w:val="40"/>
+          <w:szCs w:val="40"/>
+        </w:rPr>
+      </w:pPr>
+    </w:p>
+    <w:p>
+      <w:pPr>
+        <w:jc w:val="both"/>
+        <w:rPr>
+          <w:rFonts w:ascii="Segoe UI" w:hAnsi="Segoe UI" w:cs="Segoe UI"/>
+          <w:sz w:val="40"/>
+          <w:szCs w:val="40"/>
+        </w:rPr>
+      </w:pPr>
+      <w:proofErr w:type="spellStart"/>
+      <w:r>
+        <w:rPr>
+          <w:rFonts w:ascii="Segoe UI" w:hAnsi="Segoe UI" w:cs="Segoe UI"/>
+          <w:sz w:val="40"/>
+          <w:szCs w:val="40"/>
+        </w:rPr>
+        <w:t>DBPedia</w:t>
+      </w:r>
+      <w:proofErr w:type="spellEnd"/>
+    </w:p>
+    <w:p>
+      <w:pPr>
+        <w:jc w:val="both"/>
+      </w:pPr>
+      <w:r>
+        <w:t xml:space="preserve">A </w:t>
+      </w:r>
+      <w:proofErr w:type="spellStart"/>
+      <w:r>
+        <w:t>DBPedia</w:t>
+      </w:r>
+      <w:proofErr w:type="spellEnd"/>
+      <w:r>
+        <w:t xml:space="preserve"> (DB para \</w:t>
+      </w:r>
+      <w:proofErr w:type="spellStart"/>
+      <w:proofErr w:type="gramStart"/>
+      <w:r>
+        <w:t>citep</w:t>
+      </w:r>
+      <w:proofErr w:type="spellEnd"/>
+      <w:r>
+        <w:t>{</w:t>
+      </w:r>
+      <w:proofErr w:type="spellStart"/>
+      <w:proofErr w:type="gramEnd"/>
+      <w:r>
+        <w:t>database</w:t>
+      </w:r>
+      <w:proofErr w:type="spellEnd"/>
+      <w:r>
+        <w:t>})</w:t>
+      </w:r>
+      <w:r>
+        <w:t xml:space="preserve"> é um esforço colaborativo para a extração de dados do </w:t>
+      </w:r>
+      <w:proofErr w:type="spellStart"/>
+      <w:r>
+        <w:t>Wikipedia</w:t>
+      </w:r>
+      <w:proofErr w:type="spellEnd"/>
+      <w:r>
+        <w:t xml:space="preserve"> </w:t>
+      </w:r>
+      <w:r>
+        <w:t xml:space="preserve">para publicação de </w:t>
+      </w:r>
+      <w:r>
+        <w:t xml:space="preserve">dados </w:t>
+      </w:r>
+      <w:r>
+        <w:t>essencialmente em</w:t>
+      </w:r>
+      <w:r>
+        <w:t xml:space="preserve"> RDF \</w:t>
+      </w:r>
+      <w:proofErr w:type="spellStart"/>
+      <w:r>
+        <w:t>citep</w:t>
+      </w:r>
+      <w:proofErr w:type="spellEnd"/>
+      <w:r>
+        <w:t>{</w:t>
+      </w:r>
+      <w:r>
+        <w:t>Auer:2007:DNW:1785162.1785216</w:t>
+      </w:r>
+      <w:r>
+        <w:t xml:space="preserve">}. </w:t>
+      </w:r>
+      <w:r>
+        <w:t xml:space="preserve">Um dos objetivos é possibilitar que outros explorem a criar uma experiência da enciclopédia mais abrangente, utilizando serviços e aplicações na Web Semântica. O projeto é um dos mais famosos que aplica os conceitos de dados ligados, onde sua importância não somente é dada pela publicação dos dados da </w:t>
+      </w:r>
+      <w:proofErr w:type="spellStart"/>
+      <w:r>
+        <w:t>Wikipedia</w:t>
+      </w:r>
+      <w:proofErr w:type="spellEnd"/>
+      <w:r>
+        <w:t>, mas também da incorporação de links de outros \</w:t>
+      </w:r>
+      <w:proofErr w:type="spellStart"/>
+      <w:proofErr w:type="gramStart"/>
+      <w:r>
+        <w:t>texit</w:t>
+      </w:r>
+      <w:proofErr w:type="spellEnd"/>
+      <w:r>
+        <w:t>{</w:t>
+      </w:r>
+      <w:proofErr w:type="spellStart"/>
+      <w:proofErr w:type="gramEnd"/>
+      <w:r>
+        <w:t>datasets</w:t>
+      </w:r>
+      <w:proofErr w:type="spellEnd"/>
+      <w:r>
+        <w:t xml:space="preserve">}. De fato, o </w:t>
+      </w:r>
+      <w:proofErr w:type="spellStart"/>
+      <w:r>
+        <w:t>DBpedia</w:t>
+      </w:r>
+      <w:proofErr w:type="spellEnd"/>
+      <w:r>
+        <w:t>, por muitas vezes é considerado um núcleo dentro da iniciativa do LOD.</w:t>
+      </w:r>
+    </w:p>
+    <w:p>
+      <w:pPr>
+        <w:jc w:val="both"/>
+      </w:pPr>
+      <w:r>
+        <w:t xml:space="preserve">O projeto tem o foco em converter o conteúdo presente do </w:t>
+      </w:r>
+      <w:proofErr w:type="spellStart"/>
+      <w:r>
+        <w:t>Wikipedia</w:t>
+      </w:r>
+      <w:proofErr w:type="spellEnd"/>
+      <w:r>
+        <w:t xml:space="preserve"> em conhecimento estruturado utilizando as tecnologias da Web Semântica para que outros agentes possam explorar realizando consultas e ligando a outros conjuntos de dados \</w:t>
+      </w:r>
+      <w:proofErr w:type="spellStart"/>
+      <w:proofErr w:type="gramStart"/>
+      <w:r>
+        <w:t>citep</w:t>
+      </w:r>
+      <w:proofErr w:type="spellEnd"/>
+      <w:r>
+        <w:t>{</w:t>
+      </w:r>
+      <w:r>
+        <w:t xml:space="preserve"> Auer</w:t>
+      </w:r>
+      <w:proofErr w:type="gramEnd"/>
+      <w:r>
+        <w:t>:2007:DNW:1785162.1785216</w:t>
+      </w:r>
+      <w:r>
+        <w:t xml:space="preserve">}. Assim, o projeto cobre uma das limitações da </w:t>
+      </w:r>
+      <w:proofErr w:type="spellStart"/>
+      <w:r>
+        <w:t>Wikipedia</w:t>
+      </w:r>
+      <w:proofErr w:type="spellEnd"/>
+      <w:r>
+        <w:t xml:space="preserve"> que é a dependência de apenas ter busca em texto livre. </w:t>
+      </w:r>
+      <w:r>
+        <w:t>Desse papel, o projeto promove três importantes contribuições:</w:t>
+      </w:r>
+    </w:p>
+    <w:p>
+      <w:pPr>
+        <w:jc w:val="both"/>
+      </w:pPr>
+      <w:r>
+        <w:t>Desenvolvimento de um \</w:t>
+      </w:r>
+      <w:proofErr w:type="spellStart"/>
+      <w:proofErr w:type="gramStart"/>
+      <w:r>
+        <w:t>textit</w:t>
+      </w:r>
+      <w:proofErr w:type="spellEnd"/>
+      <w:r>
+        <w:t>{</w:t>
+      </w:r>
+      <w:proofErr w:type="gramEnd"/>
+      <w:r>
+        <w:t xml:space="preserve">framework} para extração de informação, o qual converte o conteúdo da </w:t>
+      </w:r>
+      <w:proofErr w:type="spellStart"/>
+      <w:r>
+        <w:t>Wikipedia</w:t>
+      </w:r>
+      <w:proofErr w:type="spellEnd"/>
+      <w:r>
+        <w:t xml:space="preserve"> em RDF.</w:t>
+      </w:r>
+    </w:p>
+    <w:p>
+      <w:pPr>
+        <w:jc w:val="both"/>
+      </w:pPr>
+      <w:r>
+        <w:t xml:space="preserve">Prover o conteúdo da </w:t>
+      </w:r>
+      <w:proofErr w:type="spellStart"/>
+      <w:r>
+        <w:t>Wikipedia</w:t>
+      </w:r>
+      <w:proofErr w:type="spellEnd"/>
+      <w:r>
+        <w:t xml:space="preserve"> como um largo, </w:t>
+      </w:r>
+      <w:proofErr w:type="spellStart"/>
+      <w:r>
+        <w:t>multi-domínio</w:t>
+      </w:r>
+      <w:proofErr w:type="spellEnd"/>
+      <w:r>
+        <w:t xml:space="preserve"> \</w:t>
+      </w:r>
+      <w:proofErr w:type="spellStart"/>
+      <w:proofErr w:type="gramStart"/>
+      <w:r>
+        <w:t>textit</w:t>
+      </w:r>
+      <w:proofErr w:type="spellEnd"/>
+      <w:r>
+        <w:t>{</w:t>
+      </w:r>
+      <w:proofErr w:type="spellStart"/>
+      <w:proofErr w:type="gramEnd"/>
+      <w:r>
+        <w:t>dataset</w:t>
+      </w:r>
+      <w:proofErr w:type="spellEnd"/>
+      <w:r>
+        <w:t>} de RDF. São mais de 100 milhões de triplas já mapeadas.</w:t>
+      </w:r>
+    </w:p>
+    <w:p>
+      <w:pPr>
+        <w:jc w:val="both"/>
+      </w:pPr>
+      <w:r>
+        <w:t xml:space="preserve">Interligar o </w:t>
+      </w:r>
+      <w:proofErr w:type="spellStart"/>
+      <w:r>
+        <w:t>DBpedia</w:t>
+      </w:r>
+      <w:proofErr w:type="spellEnd"/>
+      <w:r>
+        <w:t xml:space="preserve"> com outros conjuntos de dados abertos, o que expande a contagem das triplas RDF para mais bilhão.</w:t>
+      </w:r>
+    </w:p>
+    <w:p>
+      <w:pPr>
+        <w:jc w:val="both"/>
+      </w:pPr>
+      <w:r>
+        <w:t>Desenvolvimento de uma série de interfaces é módulos de acesso para que tal \</w:t>
+      </w:r>
+      <w:proofErr w:type="spellStart"/>
+      <w:proofErr w:type="gramStart"/>
+      <w:r>
+        <w:t>textit</w:t>
+      </w:r>
+      <w:proofErr w:type="spellEnd"/>
+      <w:r>
+        <w:t>{</w:t>
+      </w:r>
+      <w:proofErr w:type="spellStart"/>
+      <w:proofErr w:type="gramEnd"/>
+      <w:r>
+        <w:t>dataset</w:t>
+      </w:r>
+      <w:proofErr w:type="spellEnd"/>
+      <w:r>
+        <w:t>} possa ser acessado por serviços da Web ligado a outros sites.</w:t>
+      </w:r>
     </w:p>
     <w:p>
       <w:pPr>
@@ -7696,7 +8143,6 @@
                 <w:szCs w:val="36"/>
                 <w:lang w:eastAsia="pt-BR"/>
               </w:rPr>
-              <w:lastRenderedPageBreak/>
               <w:t>★★★★★</w:t>
             </w:r>
           </w:p>
@@ -8228,9 +8674,9 @@
     </w:lvl>
   </w:abstractNum>
   <w:abstractNum w:abstractNumId="3" w15:restartNumberingAfterBreak="0">
-    <w:nsid w:val="5D055AEF"/>
+    <w:nsid w:val="56EA1933"/>
     <w:multiLevelType w:val="hybridMultilevel"/>
-    <w:tmpl w:val="81B68D9E"/>
+    <w:tmpl w:val="F202F5F2"/>
     <w:lvl w:ilvl="0" w:tplc="04160001">
       <w:start w:val="1"/>
       <w:numFmt w:val="bullet"/>
@@ -8341,6 +8787,119 @@
     </w:lvl>
   </w:abstractNum>
   <w:abstractNum w:abstractNumId="4" w15:restartNumberingAfterBreak="0">
+    <w:nsid w:val="5D055AEF"/>
+    <w:multiLevelType w:val="hybridMultilevel"/>
+    <w:tmpl w:val="81B68D9E"/>
+    <w:lvl w:ilvl="0" w:tplc="04160001">
+      <w:start w:val="1"/>
+      <w:numFmt w:val="bullet"/>
+      <w:lvlText w:val=""/>
+      <w:lvlJc w:val="left"/>
+      <w:pPr>
+        <w:ind w:left="720" w:hanging="360"/>
+      </w:pPr>
+      <w:rPr>
+        <w:rFonts w:ascii="Symbol" w:hAnsi="Symbol" w:hint="default"/>
+      </w:rPr>
+    </w:lvl>
+    <w:lvl w:ilvl="1" w:tplc="04160003" w:tentative="1">
+      <w:start w:val="1"/>
+      <w:numFmt w:val="bullet"/>
+      <w:lvlText w:val="o"/>
+      <w:lvlJc w:val="left"/>
+      <w:pPr>
+        <w:ind w:left="1440" w:hanging="360"/>
+      </w:pPr>
+      <w:rPr>
+        <w:rFonts w:ascii="Courier New" w:hAnsi="Courier New" w:cs="Courier New" w:hint="default"/>
+      </w:rPr>
+    </w:lvl>
+    <w:lvl w:ilvl="2" w:tplc="04160005" w:tentative="1">
+      <w:start w:val="1"/>
+      <w:numFmt w:val="bullet"/>
+      <w:lvlText w:val=""/>
+      <w:lvlJc w:val="left"/>
+      <w:pPr>
+        <w:ind w:left="2160" w:hanging="360"/>
+      </w:pPr>
+      <w:rPr>
+        <w:rFonts w:ascii="Wingdings" w:hAnsi="Wingdings" w:hint="default"/>
+      </w:rPr>
+    </w:lvl>
+    <w:lvl w:ilvl="3" w:tplc="04160001" w:tentative="1">
+      <w:start w:val="1"/>
+      <w:numFmt w:val="bullet"/>
+      <w:lvlText w:val=""/>
+      <w:lvlJc w:val="left"/>
+      <w:pPr>
+        <w:ind w:left="2880" w:hanging="360"/>
+      </w:pPr>
+      <w:rPr>
+        <w:rFonts w:ascii="Symbol" w:hAnsi="Symbol" w:hint="default"/>
+      </w:rPr>
+    </w:lvl>
+    <w:lvl w:ilvl="4" w:tplc="04160003" w:tentative="1">
+      <w:start w:val="1"/>
+      <w:numFmt w:val="bullet"/>
+      <w:lvlText w:val="o"/>
+      <w:lvlJc w:val="left"/>
+      <w:pPr>
+        <w:ind w:left="3600" w:hanging="360"/>
+      </w:pPr>
+      <w:rPr>
+        <w:rFonts w:ascii="Courier New" w:hAnsi="Courier New" w:cs="Courier New" w:hint="default"/>
+      </w:rPr>
+    </w:lvl>
+    <w:lvl w:ilvl="5" w:tplc="04160005" w:tentative="1">
+      <w:start w:val="1"/>
+      <w:numFmt w:val="bullet"/>
+      <w:lvlText w:val=""/>
+      <w:lvlJc w:val="left"/>
+      <w:pPr>
+        <w:ind w:left="4320" w:hanging="360"/>
+      </w:pPr>
+      <w:rPr>
+        <w:rFonts w:ascii="Wingdings" w:hAnsi="Wingdings" w:hint="default"/>
+      </w:rPr>
+    </w:lvl>
+    <w:lvl w:ilvl="6" w:tplc="04160001" w:tentative="1">
+      <w:start w:val="1"/>
+      <w:numFmt w:val="bullet"/>
+      <w:lvlText w:val=""/>
+      <w:lvlJc w:val="left"/>
+      <w:pPr>
+        <w:ind w:left="5040" w:hanging="360"/>
+      </w:pPr>
+      <w:rPr>
+        <w:rFonts w:ascii="Symbol" w:hAnsi="Symbol" w:hint="default"/>
+      </w:rPr>
+    </w:lvl>
+    <w:lvl w:ilvl="7" w:tplc="04160003" w:tentative="1">
+      <w:start w:val="1"/>
+      <w:numFmt w:val="bullet"/>
+      <w:lvlText w:val="o"/>
+      <w:lvlJc w:val="left"/>
+      <w:pPr>
+        <w:ind w:left="5760" w:hanging="360"/>
+      </w:pPr>
+      <w:rPr>
+        <w:rFonts w:ascii="Courier New" w:hAnsi="Courier New" w:cs="Courier New" w:hint="default"/>
+      </w:rPr>
+    </w:lvl>
+    <w:lvl w:ilvl="8" w:tplc="04160005" w:tentative="1">
+      <w:start w:val="1"/>
+      <w:numFmt w:val="bullet"/>
+      <w:lvlText w:val=""/>
+      <w:lvlJc w:val="left"/>
+      <w:pPr>
+        <w:ind w:left="6480" w:hanging="360"/>
+      </w:pPr>
+      <w:rPr>
+        <w:rFonts w:ascii="Wingdings" w:hAnsi="Wingdings" w:hint="default"/>
+      </w:rPr>
+    </w:lvl>
+  </w:abstractNum>
+  <w:abstractNum w:abstractNumId="5" w15:restartNumberingAfterBreak="0">
     <w:nsid w:val="74606ACB"/>
     <w:multiLevelType w:val="hybridMultilevel"/>
     <w:tmpl w:val="5E4CF32E"/>
@@ -8463,10 +9022,13 @@
     <w:abstractNumId w:val="0"/>
   </w:num>
   <w:num w:numId="4">
-    <w:abstractNumId w:val="3"/>
+    <w:abstractNumId w:val="4"/>
   </w:num>
   <w:num w:numId="5">
-    <w:abstractNumId w:val="4"/>
+    <w:abstractNumId w:val="5"/>
+  </w:num>
+  <w:num w:numId="6">
+    <w:abstractNumId w:val="3"/>
   </w:num>
 </w:numbering>
 </file>

</xml_diff>

<commit_message>
Revisão da formalização do modelo de dados
</commit_message>
<xml_diff>
--- a/rascunho.docx
+++ b/rascunho.docx
@@ -71,21 +71,20 @@
         <w:rPr>
           <w:rFonts w:ascii="Segoe UI" w:hAnsi="Segoe UI" w:cs="Segoe UI"/>
         </w:rPr>
-        <w:t>Abstract</w:t>
-      </w:r>
-      <w:r>
-        <w:rPr>
-          <w:rFonts w:ascii="Segoe UI" w:hAnsi="Segoe UI" w:cs="Segoe UI"/>
-        </w:rPr>
-        <w:t>:</w:t>
+        <w:t>Abstract:</w:t>
       </w:r>
     </w:p>
     <w:p/>
     <w:p>
-      <w:r>
+      <w:pPr>
         <w:rPr>
           <w:lang w:val="en-US"/>
         </w:rPr>
+      </w:pPr>
+      <w:r>
+        <w:rPr>
+          <w:lang w:val="en-US"/>
+        </w:rPr>
         <w:t>With the goal to facilitate the efforts when searching information on the Web, Recommender Systems (RS) have become extremely popular in recent years on the Web. Usually, RS try to predict the user’s evaluation over an unknown item to generate personalized recommendations. Those systems</w:t>
       </w:r>
       <w:r>
@@ -162,6 +161,7 @@
         <w:pStyle w:val="Ttulo"/>
         <w:rPr>
           <w:rFonts w:ascii="Segoe UI" w:hAnsi="Segoe UI" w:cs="Segoe UI"/>
+          <w:lang w:val="en-US"/>
         </w:rPr>
       </w:pPr>
     </w:p>
@@ -8870,486 +8870,15 @@
           <w:szCs w:val="40"/>
         </w:rPr>
       </w:pPr>
-      <w:r>
+    </w:p>
+    <w:p>
+      <w:pPr>
+        <w:jc w:val="both"/>
         <w:rPr>
           <w:rFonts w:ascii="Segoe UI" w:hAnsi="Segoe UI" w:cs="Segoe UI"/>
           <w:sz w:val="40"/>
           <w:szCs w:val="40"/>
         </w:rPr>
-        <w:t>Arquitetura</w:t>
-      </w:r>
-    </w:p>
-    <w:p>
-      <w:pPr>
-        <w:jc w:val="both"/>
-      </w:pPr>
-      <w:r>
-        <w:t>A arquitetura de software trata-se das estruturas e componentes, assim como as interações entre essas partes que irão compor o software do sistema. Para \cite{</w:t>
-      </w:r>
-      <w:r>
-        <w:t>Perry1992</w:t>
-      </w:r>
-      <w:r>
-        <w:t xml:space="preserve">} a arquitetura de software manifesta-se principalmente </w:t>
-      </w:r>
-      <w:r>
-        <w:t>em partes do software do produto em relação a: 1) Requisitos para a determinação da informação, processamento e características que serão necessárias para o usuário e o sistema; 2) Arquitetura quando preocupa-se com a seleção de elementos, suas interações, e restrições necessárias para prover um \</w:t>
-      </w:r>
-      <w:proofErr w:type="spellStart"/>
-      <w:r>
-        <w:t>textit</w:t>
-      </w:r>
-      <w:proofErr w:type="spellEnd"/>
-      <w:r>
-        <w:t>{framework} que satisfaça os requisitos; 3) Design quando está interessado na modularização e detalhamento do design dos elementos, algoritmos, procedimentos e tipos de dados que suportem a arquitetura e os requisitos; 4) Implementação quando preocupa-se com a representação de algoritmos, tipos de dados que satisfaçam a arquitetura, design e o requisitos.</w:t>
-      </w:r>
-    </w:p>
-    <w:p>
-      <w:pPr>
-        <w:jc w:val="both"/>
-      </w:pPr>
-      <w:r>
-        <w:t>Para a organização e estrutu</w:t>
-      </w:r>
-      <w:r>
-        <w:t>ra deste projeto foi escolhida o padrão de</w:t>
-      </w:r>
-      <w:r>
-        <w:t xml:space="preserve"> arquitetura Model </w:t>
-      </w:r>
-      <w:proofErr w:type="spellStart"/>
-      <w:r>
-        <w:t>View</w:t>
-      </w:r>
-      <w:proofErr w:type="spellEnd"/>
-      <w:r>
-        <w:t xml:space="preserve"> </w:t>
-      </w:r>
-      <w:proofErr w:type="spellStart"/>
-      <w:r>
-        <w:t>Controller</w:t>
-      </w:r>
-      <w:proofErr w:type="spellEnd"/>
-      <w:r>
-        <w:t xml:space="preserve"> </w:t>
-      </w:r>
-      <w:r>
-        <w:t>\</w:t>
-      </w:r>
-      <w:proofErr w:type="gramStart"/>
-      <w:r>
-        <w:t>ac{</w:t>
-      </w:r>
-      <w:proofErr w:type="gramEnd"/>
-      <w:r>
-        <w:t>MVC}.</w:t>
-      </w:r>
-      <w:r>
-        <w:t xml:space="preserve"> O objetivo desse padrão é organizar o sistema em camadas em que cada uma seja responsável por funcionalidades específicas no fluxo entre o sistema e o usuário. </w:t>
-      </w:r>
-      <w:r>
-        <w:lastRenderedPageBreak/>
-        <w:t>Assim, o desenvolvimento e alterações podem ser realizadas de forma independente. No \</w:t>
-      </w:r>
-      <w:proofErr w:type="gramStart"/>
-      <w:r>
-        <w:t>ac{</w:t>
-      </w:r>
-      <w:proofErr w:type="gramEnd"/>
-      <w:r>
-        <w:t>MVC} o sistema é estruturado em três camada que interagem entre si:</w:t>
-      </w:r>
-    </w:p>
-    <w:p>
-      <w:pPr>
-        <w:jc w:val="both"/>
-      </w:pPr>
-      <w:r>
-        <w:t xml:space="preserve">Model: </w:t>
-      </w:r>
-      <w:r>
-        <w:t>Camada da r</w:t>
-      </w:r>
-      <w:r>
-        <w:t xml:space="preserve">epresentação ou modelo para a manipulação dos dados da aplicação, sendo usado tanto na manipulação de elementos da interface como na persistência de dados. </w:t>
-      </w:r>
-      <w:r>
-        <w:t>Comumente para a persistência de dados modela-se cada entidade da base dados como entidades que manipularam os registros armazenados. N</w:t>
-      </w:r>
-      <w:r>
-        <w:t>essa camada também são estabelecidos elementos que implementam recursos de \</w:t>
-      </w:r>
-      <w:proofErr w:type="spellStart"/>
-      <w:r>
-        <w:t>tex</w:t>
-      </w:r>
-      <w:r>
-        <w:t>t</w:t>
-      </w:r>
-      <w:r>
-        <w:t>it</w:t>
-      </w:r>
-      <w:proofErr w:type="spellEnd"/>
-      <w:r>
-        <w:t>{proxy}</w:t>
-      </w:r>
-      <w:r>
-        <w:t xml:space="preserve"> para os dados de fato, como os \</w:t>
-      </w:r>
-      <w:proofErr w:type="spellStart"/>
-      <w:r>
-        <w:t>textit</w:t>
-      </w:r>
-      <w:proofErr w:type="spellEnd"/>
-      <w:r>
-        <w:t>{</w:t>
-      </w:r>
-      <w:proofErr w:type="spellStart"/>
-      <w:r>
-        <w:t>repositories</w:t>
-      </w:r>
-      <w:proofErr w:type="spellEnd"/>
-      <w:r>
-        <w:t>}</w:t>
-      </w:r>
-      <w:r>
-        <w:t>, assim facilitando o reuso da aplicação.</w:t>
-      </w:r>
-    </w:p>
-    <w:p>
-      <w:pPr>
-        <w:jc w:val="both"/>
-      </w:pPr>
-      <w:proofErr w:type="spellStart"/>
-      <w:r>
-        <w:t>View</w:t>
-      </w:r>
-      <w:proofErr w:type="spellEnd"/>
-      <w:r>
-        <w:t xml:space="preserve">: Camada da apresentação para o usuário, a interface. Envolve toda a parte de visualização e interação com o sistema do ponto de vista do usuário. Nessa camada serão apresentados os dados das </w:t>
-      </w:r>
-      <w:r>
-        <w:t>\</w:t>
-      </w:r>
-      <w:proofErr w:type="spellStart"/>
-      <w:r>
-        <w:t>textit</w:t>
-      </w:r>
-      <w:proofErr w:type="spellEnd"/>
-      <w:r>
-        <w:t>{</w:t>
-      </w:r>
-      <w:r>
-        <w:t>model</w:t>
-      </w:r>
-      <w:r>
-        <w:t>s}.</w:t>
-      </w:r>
-    </w:p>
-    <w:p>
-      <w:pPr>
-        <w:jc w:val="both"/>
-      </w:pPr>
-      <w:proofErr w:type="spellStart"/>
-      <w:r>
-        <w:t>Controller</w:t>
-      </w:r>
-      <w:proofErr w:type="spellEnd"/>
-      <w:r>
-        <w:t>: Camada que controla o fluxo das informações e/ou comportamentos entre a \</w:t>
-      </w:r>
-      <w:proofErr w:type="spellStart"/>
-      <w:r>
-        <w:t>textit</w:t>
-      </w:r>
-      <w:proofErr w:type="spellEnd"/>
-      <w:r>
-        <w:t>{</w:t>
-      </w:r>
-      <w:proofErr w:type="spellStart"/>
-      <w:r>
-        <w:t>view</w:t>
-      </w:r>
-      <w:proofErr w:type="spellEnd"/>
-      <w:r>
-        <w:t>} e a \</w:t>
-      </w:r>
-      <w:proofErr w:type="spellStart"/>
-      <w:r>
-        <w:t>textit</w:t>
-      </w:r>
-      <w:proofErr w:type="spellEnd"/>
-      <w:r>
-        <w:t>{model}. Pode receber dados da \</w:t>
-      </w:r>
-      <w:proofErr w:type="spellStart"/>
-      <w:r>
-        <w:t>textit</w:t>
-      </w:r>
-      <w:proofErr w:type="spellEnd"/>
-      <w:r>
-        <w:t>{</w:t>
-      </w:r>
-      <w:proofErr w:type="spellStart"/>
-      <w:r>
-        <w:t>view</w:t>
-      </w:r>
-      <w:proofErr w:type="spellEnd"/>
-      <w:r>
-        <w:t>} para ser passado à camada das \</w:t>
-      </w:r>
-      <w:proofErr w:type="spellStart"/>
-      <w:r>
-        <w:t>textit</w:t>
-      </w:r>
-      <w:proofErr w:type="spellEnd"/>
-      <w:r>
-        <w:t>{models}, além de obter dados da \</w:t>
-      </w:r>
-      <w:proofErr w:type="spellStart"/>
-      <w:r>
-        <w:t>textit</w:t>
-      </w:r>
-      <w:proofErr w:type="spellEnd"/>
-      <w:r>
-        <w:t>{model} para exibição na \</w:t>
-      </w:r>
-      <w:proofErr w:type="spellStart"/>
-      <w:r>
-        <w:t>textit</w:t>
-      </w:r>
-      <w:proofErr w:type="spellEnd"/>
-      <w:r>
-        <w:t>{</w:t>
-      </w:r>
-      <w:proofErr w:type="spellStart"/>
-      <w:r>
-        <w:t>view</w:t>
-      </w:r>
-      <w:proofErr w:type="spellEnd"/>
-      <w:r>
-        <w:t>}. Essa camada também pode acessar a serviços terceiros que manipulem dados vindos da \</w:t>
-      </w:r>
-      <w:proofErr w:type="spellStart"/>
-      <w:r>
-        <w:t>textit</w:t>
-      </w:r>
-      <w:proofErr w:type="spellEnd"/>
-      <w:r>
-        <w:t>{</w:t>
-      </w:r>
-      <w:proofErr w:type="spellStart"/>
-      <w:r>
-        <w:t>view</w:t>
-      </w:r>
-      <w:proofErr w:type="spellEnd"/>
-      <w:r>
-        <w:t>} ou da \</w:t>
-      </w:r>
-      <w:proofErr w:type="spellStart"/>
-      <w:r>
-        <w:t>textit</w:t>
-      </w:r>
-      <w:proofErr w:type="spellEnd"/>
-      <w:r>
-        <w:t>{model}.  Essa camada é também responsável pela validação dos dados vindos \</w:t>
-      </w:r>
-      <w:proofErr w:type="spellStart"/>
-      <w:r>
-        <w:t>textit</w:t>
-      </w:r>
-      <w:proofErr w:type="spellEnd"/>
-      <w:r>
-        <w:t>{</w:t>
-      </w:r>
-      <w:proofErr w:type="spellStart"/>
-      <w:r>
-        <w:t>view</w:t>
-      </w:r>
-      <w:proofErr w:type="spellEnd"/>
-      <w:r>
-        <w:t>} passados pelos usuários, além do controle do acesso entre outros comportamentos dos requisitos.</w:t>
-      </w:r>
-    </w:p>
-    <w:p>
-      <w:pPr>
-        <w:jc w:val="both"/>
-      </w:pPr>
-    </w:p>
-    <w:p>
-      <w:pPr>
-        <w:jc w:val="both"/>
-      </w:pPr>
-      <w:r>
-        <w:t>Na figura \</w:t>
-      </w:r>
-      <w:proofErr w:type="spellStart"/>
-      <w:r>
-        <w:t>ref</w:t>
-      </w:r>
-      <w:proofErr w:type="spellEnd"/>
-      <w:r>
-        <w:t>{</w:t>
-      </w:r>
-      <w:proofErr w:type="spellStart"/>
-      <w:r>
-        <w:t>fig:</w:t>
-      </w:r>
-      <w:r>
-        <w:t>mvc</w:t>
-      </w:r>
-      <w:proofErr w:type="spellEnd"/>
-      <w:r>
-        <w:t>}</w:t>
-      </w:r>
-      <w:r>
-        <w:t xml:space="preserve"> é demonstrado o fluxo da comunicação entre as três camadas do \</w:t>
-      </w:r>
-      <w:proofErr w:type="gramStart"/>
-      <w:r>
-        <w:t>ac{</w:t>
-      </w:r>
-      <w:proofErr w:type="gramEnd"/>
-      <w:r>
-        <w:t>MVC}. Iniciando pela requisição e interação do usuário através da interface na camada da \</w:t>
-      </w:r>
-      <w:proofErr w:type="spellStart"/>
-      <w:r>
-        <w:t>textit</w:t>
-      </w:r>
-      <w:proofErr w:type="spellEnd"/>
-      <w:r>
-        <w:t>{</w:t>
-      </w:r>
-      <w:proofErr w:type="spellStart"/>
-      <w:r>
-        <w:t>view</w:t>
-      </w:r>
-      <w:proofErr w:type="spellEnd"/>
-      <w:r>
-        <w:t>}. Nos \</w:t>
-      </w:r>
-      <w:proofErr w:type="spellStart"/>
-      <w:r>
-        <w:t>textit</w:t>
-      </w:r>
-      <w:proofErr w:type="spellEnd"/>
-      <w:r>
-        <w:t>{</w:t>
-      </w:r>
-      <w:proofErr w:type="spellStart"/>
-      <w:r>
-        <w:t>controllers</w:t>
-      </w:r>
-      <w:proofErr w:type="spellEnd"/>
-      <w:r>
-        <w:t>} são implementados os pontos de acesso, endereços para a camada da \</w:t>
-      </w:r>
-      <w:proofErr w:type="spellStart"/>
-      <w:r>
-        <w:t>textit</w:t>
-      </w:r>
-      <w:proofErr w:type="spellEnd"/>
-      <w:r>
-        <w:t>{</w:t>
-      </w:r>
-      <w:proofErr w:type="spellStart"/>
-      <w:r>
-        <w:t>view</w:t>
-      </w:r>
-      <w:proofErr w:type="spellEnd"/>
-      <w:r>
-        <w:t>}, assim como todas as regras e controles da entrada de dados, controle de acesso e utilização das \</w:t>
-      </w:r>
-      <w:proofErr w:type="spellStart"/>
-      <w:r>
-        <w:t>textit</w:t>
-      </w:r>
-      <w:proofErr w:type="spellEnd"/>
-      <w:r>
-        <w:t>{models}. O \</w:t>
-      </w:r>
-      <w:proofErr w:type="spellStart"/>
-      <w:r>
-        <w:t>textit</w:t>
-      </w:r>
-      <w:proofErr w:type="spellEnd"/>
-      <w:r>
-        <w:t>{</w:t>
-      </w:r>
-      <w:proofErr w:type="spellStart"/>
-      <w:r>
-        <w:t>controller</w:t>
-      </w:r>
-      <w:proofErr w:type="spellEnd"/>
-      <w:r>
-        <w:t>} também poderá transformar os dados para suportar o formato de dados da \</w:t>
-      </w:r>
-      <w:proofErr w:type="spellStart"/>
-      <w:r>
-        <w:t>textit</w:t>
-      </w:r>
-      <w:proofErr w:type="spellEnd"/>
-      <w:r>
-        <w:t>{model}. Por último na \</w:t>
-      </w:r>
-      <w:proofErr w:type="spellStart"/>
-      <w:r>
-        <w:t>textit</w:t>
-      </w:r>
-      <w:proofErr w:type="spellEnd"/>
-      <w:r>
-        <w:t>{model} encontra-se as representações das entidades da base de dados, assim como dados possíveis dados para facilitar a manipulação dos dados da \</w:t>
-      </w:r>
-      <w:proofErr w:type="spellStart"/>
-      <w:r>
-        <w:t>textit</w:t>
-      </w:r>
-      <w:proofErr w:type="spellEnd"/>
-      <w:r>
-        <w:t>{</w:t>
-      </w:r>
-      <w:proofErr w:type="spellStart"/>
-      <w:r>
-        <w:t>view</w:t>
-      </w:r>
-      <w:proofErr w:type="spellEnd"/>
-      <w:r>
-        <w:t xml:space="preserve">}. </w:t>
-      </w:r>
-    </w:p>
-    <w:p>
-      <w:pPr>
-        <w:jc w:val="both"/>
-      </w:pPr>
-      <w:r>
-        <w:t>Para o desenvolvimento do sistema foram escolhidas algumas tecnologias para arquitetura software, como linguagens de programação, \</w:t>
-      </w:r>
-      <w:proofErr w:type="spellStart"/>
-      <w:r>
-        <w:t>texit</w:t>
-      </w:r>
-      <w:proofErr w:type="spellEnd"/>
-      <w:r>
-        <w:t>{framework} \</w:t>
-      </w:r>
-      <w:proofErr w:type="gramStart"/>
-      <w:r>
-        <w:t>ac{</w:t>
-      </w:r>
-      <w:proofErr w:type="gramEnd"/>
-      <w:r>
-        <w:t>MVC}, processamento e banco dedos, entre outras. A seguir serão apresentadas as tecnologias utilizadas.</w:t>
-      </w:r>
-    </w:p>
-    <w:p>
-      <w:pPr>
-        <w:jc w:val="both"/>
-      </w:pPr>
-    </w:p>
-    <w:p>
-      <w:pPr>
-        <w:jc w:val="both"/>
       </w:pPr>
       <w:r>
         <w:rPr>
@@ -9357,6 +8886,760 @@
           <w:sz w:val="40"/>
           <w:szCs w:val="40"/>
         </w:rPr>
+        <w:t>Modelo de Dados</w:t>
+      </w:r>
+    </w:p>
+    <w:p>
+      <w:pPr>
+        <w:jc w:val="both"/>
+        <w:rPr>
+          <w:rFonts w:ascii="Segoe UI" w:hAnsi="Segoe UI" w:cs="Segoe UI"/>
+          <w:sz w:val="40"/>
+          <w:szCs w:val="40"/>
+        </w:rPr>
+      </w:pPr>
+      <w:r>
+        <w:t xml:space="preserve">Os usuários inicialmente são estruturados como um conjunto de filmes, sendo extraídos aqueles bem avaliados, </w:t>
+      </w:r>
+      <w:proofErr w:type="gramStart"/>
+      <w:r>
+        <w:t>à</w:t>
+      </w:r>
+      <w:proofErr w:type="gramEnd"/>
+      <w:r>
+        <w:t xml:space="preserve"> partir de um valor de relevância $r$ baseado num modelo de cinco estrelas, onde nenhuma estrela é totalmente </w:t>
+      </w:r>
+      <w:r>
+        <w:t>irrelevante</w:t>
+      </w:r>
+      <w:r>
+        <w:t xml:space="preserve"> e cinco totalmente relevante. Os filmes bem avaliados serão considerados aqueles com relevância $r \</w:t>
+      </w:r>
+      <w:proofErr w:type="spellStart"/>
+      <w:r>
+        <w:t>geq</w:t>
+      </w:r>
+      <w:proofErr w:type="spellEnd"/>
+      <w:r>
+        <w:t xml:space="preserve"> 5$, portanto tor</w:t>
+      </w:r>
+      <w:r>
+        <w:t>n</w:t>
+      </w:r>
+      <w:r>
+        <w:t>ando-se a representação de suas preferências. Contudo, desta forma ainda não é possível realizar a comparação com o modelo de filmes utilizando a métrica de similaridade proposta (ver \</w:t>
+      </w:r>
+      <w:proofErr w:type="spellStart"/>
+      <w:r>
+        <w:t>ref</w:t>
+      </w:r>
+      <w:proofErr w:type="spellEnd"/>
+      <w:r>
+        <w:t>{</w:t>
+      </w:r>
+      <w:proofErr w:type="spellStart"/>
+      <w:r>
+        <w:t>ssec:sim_rec</w:t>
+      </w:r>
+      <w:proofErr w:type="spellEnd"/>
+      <w:r>
+        <w:t>}), devido a comparação ser de termo a termo. Uma opção inicial seria simplesmente calcular todos os termos dos filmes de preferência do usuário, utilizado no processo de \</w:t>
+      </w:r>
+      <w:proofErr w:type="gramStart"/>
+      <w:r>
+        <w:t>ac{</w:t>
+      </w:r>
+      <w:proofErr w:type="gramEnd"/>
+      <w:r>
+        <w:t xml:space="preserve">NLP}, e uni-los num grande conjunto, porém isto tornaria </w:t>
+      </w:r>
+      <w:r>
+        <w:t xml:space="preserve">o modelo de usuário </w:t>
+      </w:r>
+      <w:r>
+        <w:t xml:space="preserve">muito custoso para ser </w:t>
+      </w:r>
+      <w:r>
+        <w:t>utilizado</w:t>
+      </w:r>
+      <w:r>
+        <w:t>, além de não escalar bem conforme as preferência do usuário aumentam. Sendo assim, optou-se por calcular os \</w:t>
+      </w:r>
+      <w:proofErr w:type="spellStart"/>
+      <w:proofErr w:type="gramStart"/>
+      <w:r>
+        <w:t>enquote</w:t>
+      </w:r>
+      <w:proofErr w:type="spellEnd"/>
+      <w:r>
+        <w:t>{</w:t>
+      </w:r>
+      <w:proofErr w:type="gramEnd"/>
+      <w:r>
+        <w:t xml:space="preserve">melhores termos únicos} que </w:t>
+      </w:r>
+      <w:r>
+        <w:lastRenderedPageBreak/>
+        <w:t>representam o usuário, como sendo um conjunto de termos de um tamanho definido. Para calcular esses \</w:t>
+      </w:r>
+      <w:proofErr w:type="spellStart"/>
+      <w:proofErr w:type="gramStart"/>
+      <w:r>
+        <w:t>enquote</w:t>
+      </w:r>
+      <w:proofErr w:type="spellEnd"/>
+      <w:r>
+        <w:t>{</w:t>
+      </w:r>
+      <w:proofErr w:type="gramEnd"/>
+      <w:r>
+        <w:t>melhores termos} é aplicado um modelo de frequência, o \ac{TFIDF} (ver Equação \</w:t>
+      </w:r>
+      <w:proofErr w:type="spellStart"/>
+      <w:r>
+        <w:t>ref</w:t>
+      </w:r>
+      <w:proofErr w:type="spellEnd"/>
+      <w:r>
+        <w:t>{</w:t>
+      </w:r>
+      <w:proofErr w:type="spellStart"/>
+      <w:r>
+        <w:t>eq:tfidf</w:t>
+      </w:r>
+      <w:proofErr w:type="spellEnd"/>
+      <w:r>
+        <w:t>}), que busca criar um ranking de termos determinando o quão importante são numa coleção, no caso a união de todos os conjuntos filmes e seus termos. Com isso é definido $Y$ como sendo o conjunto de todo</w:t>
+      </w:r>
+      <w:r>
+        <w:t>s</w:t>
+      </w:r>
+      <w:r>
+        <w:t xml:space="preserve"> os usuários $U$, e este por sua vez a união de todos os filmes $</w:t>
+      </w:r>
+      <w:proofErr w:type="spellStart"/>
+      <w:r>
+        <w:t>F_u</w:t>
+      </w:r>
+      <w:proofErr w:type="spellEnd"/>
+      <w:r>
+        <w:t>$ de sua preferência, contendo todos os termos. Esses termos são denominados de termos do usuário, representado pelo elemento $</w:t>
+      </w:r>
+      <w:proofErr w:type="spellStart"/>
+      <w:r>
+        <w:t>t_u</w:t>
+      </w:r>
+      <w:proofErr w:type="spellEnd"/>
+      <w:r>
+        <w:t>$. Assim como o modelo de filmes, o conjunto $U$</w:t>
+      </w:r>
+      <w:r>
+        <w:t xml:space="preserve"> de termos</w:t>
+      </w:r>
+      <w:r>
+        <w:t xml:space="preserve"> do usuário também representa seus metadados. Posteriormente </w:t>
+      </w:r>
+      <w:r>
+        <w:t>define-se</w:t>
+      </w:r>
+      <w:r>
+        <w:t xml:space="preserve"> o conjunto $</w:t>
+      </w:r>
+      <w:proofErr w:type="spellStart"/>
+      <w:r>
+        <w:t>M_u</w:t>
+      </w:r>
+      <w:proofErr w:type="spellEnd"/>
+      <w:r>
+        <w:t>$ como sendo o \</w:t>
+      </w:r>
+      <w:proofErr w:type="spellStart"/>
+      <w:proofErr w:type="gramStart"/>
+      <w:r>
+        <w:t>textbf</w:t>
+      </w:r>
+      <w:proofErr w:type="spellEnd"/>
+      <w:r>
+        <w:t>{</w:t>
+      </w:r>
+      <w:proofErr w:type="gramEnd"/>
+      <w:r>
+        <w:t>modelo do usuário} dos melhores termos $</w:t>
+      </w:r>
+      <w:proofErr w:type="spellStart"/>
+      <w:r>
+        <w:t>t_u</w:t>
+      </w:r>
+      <w:proofErr w:type="spellEnd"/>
+      <w:r>
+        <w:t xml:space="preserve"> \in U$, ao passarem pela seleção da função $M_{</w:t>
+      </w:r>
+      <w:proofErr w:type="spellStart"/>
+      <w:r>
+        <w:t>tfidf</w:t>
+      </w:r>
+      <w:proofErr w:type="spellEnd"/>
+      <w:r>
+        <w:t>}$, que um define um subconjunto de um tamanho definido pela constante $z$. Por fim, o conjunto $Z$ é a união de todos os modelos de usuário $</w:t>
+      </w:r>
+      <w:proofErr w:type="spellStart"/>
+      <w:r>
+        <w:t>M_u</w:t>
+      </w:r>
+      <w:proofErr w:type="spellEnd"/>
+      <w:r>
+        <w:t>$. O tamanho de $</w:t>
+      </w:r>
+      <w:proofErr w:type="spellStart"/>
+      <w:r>
+        <w:t>M_u</w:t>
+      </w:r>
+      <w:proofErr w:type="spellEnd"/>
+      <w:r>
+        <w:t>$ é algo que será explorado no capítulo \</w:t>
+      </w:r>
+      <w:proofErr w:type="spellStart"/>
+      <w:r>
+        <w:t>ref</w:t>
+      </w:r>
+      <w:proofErr w:type="spellEnd"/>
+      <w:r>
+        <w:t>{</w:t>
+      </w:r>
+      <w:proofErr w:type="spellStart"/>
+      <w:r>
+        <w:t>cap:evaluation</w:t>
+      </w:r>
+      <w:proofErr w:type="spellEnd"/>
+      <w:r>
+        <w:t>}. As equações \</w:t>
+      </w:r>
+      <w:proofErr w:type="spellStart"/>
+      <w:r>
+        <w:t>ref</w:t>
+      </w:r>
+      <w:proofErr w:type="spellEnd"/>
+      <w:r>
+        <w:t>{eq:user_model1} à \</w:t>
+      </w:r>
+      <w:proofErr w:type="spellStart"/>
+      <w:r>
+        <w:t>ref</w:t>
+      </w:r>
+      <w:proofErr w:type="spellEnd"/>
+      <w:r>
+        <w:t>{eq:user_model4} formalizam a construção do modelo do usuário</w:t>
+      </w:r>
+      <w:r>
+        <w:t>.</w:t>
+      </w:r>
+    </w:p>
+    <w:p>
+      <w:pPr>
+        <w:jc w:val="both"/>
+        <w:rPr>
+          <w:rFonts w:ascii="Segoe UI" w:hAnsi="Segoe UI" w:cs="Segoe UI"/>
+          <w:sz w:val="40"/>
+          <w:szCs w:val="40"/>
+        </w:rPr>
+      </w:pPr>
+    </w:p>
+    <w:p>
+      <w:pPr>
+        <w:jc w:val="both"/>
+        <w:rPr>
+          <w:rFonts w:ascii="Segoe UI" w:hAnsi="Segoe UI" w:cs="Segoe UI"/>
+          <w:sz w:val="40"/>
+          <w:szCs w:val="40"/>
+        </w:rPr>
+      </w:pPr>
+      <w:r>
+        <w:rPr>
+          <w:rFonts w:ascii="Segoe UI" w:hAnsi="Segoe UI" w:cs="Segoe UI"/>
+          <w:sz w:val="40"/>
+          <w:szCs w:val="40"/>
+        </w:rPr>
+        <w:t>Arquitetura</w:t>
+      </w:r>
+    </w:p>
+    <w:p>
+      <w:pPr>
+        <w:jc w:val="both"/>
+      </w:pPr>
+      <w:r>
+        <w:t>A arquitetura de software trata-se das estruturas e componentes, assim como as interações entre essas partes que irão compor o software do sistema. Para \cite{</w:t>
+      </w:r>
+      <w:r>
+        <w:t>Perry1992</w:t>
+      </w:r>
+      <w:r>
+        <w:t xml:space="preserve">} a arquitetura de software manifesta-se principalmente </w:t>
+      </w:r>
+      <w:r>
+        <w:t>em partes do software do produto em relação a: 1) Requisitos para a determinação da informação, processamento e características que serão necessárias para o usuário e o sistema; 2) Arquitetura quando preocupa-se com a seleção de elementos, suas interações, e restrições necessárias para prover um \</w:t>
+      </w:r>
+      <w:proofErr w:type="spellStart"/>
+      <w:r>
+        <w:t>textit</w:t>
+      </w:r>
+      <w:proofErr w:type="spellEnd"/>
+      <w:r>
+        <w:t>{framework} que satisfaça os requisitos; 3) Design quando está interessado na modularização e detalhamento do design dos elementos, algoritmos, procedimentos e tipos de dados que suportem a arquitetura e os requisitos; 4) Implementação quando preocupa-se com a representação de algoritmos, tipos de dados que satisfaçam a arquitetura, design e o requisitos.</w:t>
+      </w:r>
+    </w:p>
+    <w:p>
+      <w:pPr>
+        <w:jc w:val="both"/>
+      </w:pPr>
+      <w:r>
+        <w:t>Para a organização e estrutu</w:t>
+      </w:r>
+      <w:r>
+        <w:t>ra deste projeto foi escolhida o padrão de</w:t>
+      </w:r>
+      <w:r>
+        <w:t xml:space="preserve"> arquitetura Model </w:t>
+      </w:r>
+      <w:proofErr w:type="spellStart"/>
+      <w:r>
+        <w:t>View</w:t>
+      </w:r>
+      <w:proofErr w:type="spellEnd"/>
+      <w:r>
+        <w:t xml:space="preserve"> </w:t>
+      </w:r>
+      <w:proofErr w:type="spellStart"/>
+      <w:r>
+        <w:t>Controller</w:t>
+      </w:r>
+      <w:proofErr w:type="spellEnd"/>
+      <w:r>
+        <w:t xml:space="preserve"> </w:t>
+      </w:r>
+      <w:r>
+        <w:t>\</w:t>
+      </w:r>
+      <w:proofErr w:type="gramStart"/>
+      <w:r>
+        <w:t>ac{</w:t>
+      </w:r>
+      <w:proofErr w:type="gramEnd"/>
+      <w:r>
+        <w:t>MVC}.</w:t>
+      </w:r>
+      <w:r>
+        <w:t xml:space="preserve"> O objetivo desse padrão é organizar o sistema em camadas em que cada uma seja responsável por funcionalidades específicas no fluxo entre o sistema e o usuário. Assim, o desenvolvimento e alterações podem ser realizadas de forma independente. No \</w:t>
+      </w:r>
+      <w:proofErr w:type="gramStart"/>
+      <w:r>
+        <w:t>ac{</w:t>
+      </w:r>
+      <w:proofErr w:type="gramEnd"/>
+      <w:r>
+        <w:t>MVC} o sistema é estruturado em três camada que interagem entre si:</w:t>
+      </w:r>
+    </w:p>
+    <w:p>
+      <w:pPr>
+        <w:jc w:val="both"/>
+      </w:pPr>
+      <w:r>
+        <w:t xml:space="preserve">Model: </w:t>
+      </w:r>
+      <w:r>
+        <w:t>Camada da r</w:t>
+      </w:r>
+      <w:r>
+        <w:t xml:space="preserve">epresentação ou modelo para a manipulação dos dados da aplicação, sendo usado tanto na manipulação de elementos da interface como na persistência de dados. </w:t>
+      </w:r>
+      <w:r>
+        <w:t>Comumente para a persistência de dados modela-se cada entidade da base dados como entidades que manipularam os registros armazenados. N</w:t>
+      </w:r>
+      <w:r>
+        <w:t>essa camada também são estabelecidos elementos que implementam recursos de \</w:t>
+      </w:r>
+      <w:proofErr w:type="spellStart"/>
+      <w:r>
+        <w:t>tex</w:t>
+      </w:r>
+      <w:r>
+        <w:t>t</w:t>
+      </w:r>
+      <w:r>
+        <w:t>it</w:t>
+      </w:r>
+      <w:proofErr w:type="spellEnd"/>
+      <w:r>
+        <w:t>{proxy}</w:t>
+      </w:r>
+      <w:r>
+        <w:t xml:space="preserve"> para os dados de fato, como os \</w:t>
+      </w:r>
+      <w:proofErr w:type="spellStart"/>
+      <w:r>
+        <w:t>textit</w:t>
+      </w:r>
+      <w:proofErr w:type="spellEnd"/>
+      <w:r>
+        <w:t>{</w:t>
+      </w:r>
+      <w:proofErr w:type="spellStart"/>
+      <w:r>
+        <w:t>repositories</w:t>
+      </w:r>
+      <w:proofErr w:type="spellEnd"/>
+      <w:r>
+        <w:t>}</w:t>
+      </w:r>
+      <w:r>
+        <w:t>, assim facilitando o reuso da aplicação.</w:t>
+      </w:r>
+    </w:p>
+    <w:p>
+      <w:pPr>
+        <w:jc w:val="both"/>
+      </w:pPr>
+      <w:proofErr w:type="spellStart"/>
+      <w:r>
+        <w:t>View</w:t>
+      </w:r>
+      <w:proofErr w:type="spellEnd"/>
+      <w:r>
+        <w:t xml:space="preserve">: Camada da apresentação para o usuário, a interface. Envolve toda a parte de visualização e interação com o sistema do ponto de vista do usuário. Nessa camada serão apresentados os dados das </w:t>
+      </w:r>
+      <w:r>
+        <w:t>\</w:t>
+      </w:r>
+      <w:proofErr w:type="spellStart"/>
+      <w:r>
+        <w:t>textit</w:t>
+      </w:r>
+      <w:proofErr w:type="spellEnd"/>
+      <w:r>
+        <w:t>{</w:t>
+      </w:r>
+      <w:r>
+        <w:t>model</w:t>
+      </w:r>
+      <w:r>
+        <w:t>s}.</w:t>
+      </w:r>
+    </w:p>
+    <w:p>
+      <w:pPr>
+        <w:jc w:val="both"/>
+      </w:pPr>
+      <w:proofErr w:type="spellStart"/>
+      <w:r>
+        <w:t>Controller</w:t>
+      </w:r>
+      <w:proofErr w:type="spellEnd"/>
+      <w:r>
+        <w:t>: Camada que controla o fluxo das informações e/ou comportamentos entre a \</w:t>
+      </w:r>
+      <w:proofErr w:type="spellStart"/>
+      <w:r>
+        <w:t>textit</w:t>
+      </w:r>
+      <w:proofErr w:type="spellEnd"/>
+      <w:r>
+        <w:t>{</w:t>
+      </w:r>
+      <w:proofErr w:type="spellStart"/>
+      <w:r>
+        <w:t>view</w:t>
+      </w:r>
+      <w:proofErr w:type="spellEnd"/>
+      <w:r>
+        <w:t>} e a \</w:t>
+      </w:r>
+      <w:proofErr w:type="spellStart"/>
+      <w:r>
+        <w:t>textit</w:t>
+      </w:r>
+      <w:proofErr w:type="spellEnd"/>
+      <w:r>
+        <w:t>{model}. Pode receber dados da \</w:t>
+      </w:r>
+      <w:proofErr w:type="spellStart"/>
+      <w:r>
+        <w:t>textit</w:t>
+      </w:r>
+      <w:proofErr w:type="spellEnd"/>
+      <w:r>
+        <w:t>{</w:t>
+      </w:r>
+      <w:proofErr w:type="spellStart"/>
+      <w:r>
+        <w:t>view</w:t>
+      </w:r>
+      <w:proofErr w:type="spellEnd"/>
+      <w:r>
+        <w:t xml:space="preserve">} para ser passado à camada </w:t>
+      </w:r>
+      <w:r>
+        <w:lastRenderedPageBreak/>
+        <w:t>das \</w:t>
+      </w:r>
+      <w:proofErr w:type="spellStart"/>
+      <w:r>
+        <w:t>textit</w:t>
+      </w:r>
+      <w:proofErr w:type="spellEnd"/>
+      <w:r>
+        <w:t>{models}, além de obter dados da \</w:t>
+      </w:r>
+      <w:proofErr w:type="spellStart"/>
+      <w:r>
+        <w:t>textit</w:t>
+      </w:r>
+      <w:proofErr w:type="spellEnd"/>
+      <w:r>
+        <w:t>{model} para exibição na \</w:t>
+      </w:r>
+      <w:proofErr w:type="spellStart"/>
+      <w:r>
+        <w:t>textit</w:t>
+      </w:r>
+      <w:proofErr w:type="spellEnd"/>
+      <w:r>
+        <w:t>{</w:t>
+      </w:r>
+      <w:proofErr w:type="spellStart"/>
+      <w:r>
+        <w:t>view</w:t>
+      </w:r>
+      <w:proofErr w:type="spellEnd"/>
+      <w:r>
+        <w:t>}. Essa camada também pode acessar a serviços terceiros que manipulem dados vindos da \</w:t>
+      </w:r>
+      <w:proofErr w:type="spellStart"/>
+      <w:r>
+        <w:t>textit</w:t>
+      </w:r>
+      <w:proofErr w:type="spellEnd"/>
+      <w:r>
+        <w:t>{</w:t>
+      </w:r>
+      <w:proofErr w:type="spellStart"/>
+      <w:r>
+        <w:t>view</w:t>
+      </w:r>
+      <w:proofErr w:type="spellEnd"/>
+      <w:r>
+        <w:t>} ou da \</w:t>
+      </w:r>
+      <w:proofErr w:type="spellStart"/>
+      <w:r>
+        <w:t>textit</w:t>
+      </w:r>
+      <w:proofErr w:type="spellEnd"/>
+      <w:r>
+        <w:t>{model}.  Essa camada é também responsável pela validação dos dados vindos \</w:t>
+      </w:r>
+      <w:proofErr w:type="spellStart"/>
+      <w:r>
+        <w:t>textit</w:t>
+      </w:r>
+      <w:proofErr w:type="spellEnd"/>
+      <w:r>
+        <w:t>{</w:t>
+      </w:r>
+      <w:proofErr w:type="spellStart"/>
+      <w:r>
+        <w:t>view</w:t>
+      </w:r>
+      <w:proofErr w:type="spellEnd"/>
+      <w:r>
+        <w:t>} passados pelos usuários, além do controle do acesso entre outros comportamentos dos requisitos.</w:t>
+      </w:r>
+    </w:p>
+    <w:p>
+      <w:pPr>
+        <w:jc w:val="both"/>
+      </w:pPr>
+    </w:p>
+    <w:p>
+      <w:pPr>
+        <w:jc w:val="both"/>
+      </w:pPr>
+      <w:r>
+        <w:t>Na figura \</w:t>
+      </w:r>
+      <w:proofErr w:type="spellStart"/>
+      <w:r>
+        <w:t>ref</w:t>
+      </w:r>
+      <w:proofErr w:type="spellEnd"/>
+      <w:r>
+        <w:t>{</w:t>
+      </w:r>
+      <w:proofErr w:type="spellStart"/>
+      <w:r>
+        <w:t>fig:</w:t>
+      </w:r>
+      <w:r>
+        <w:t>mvc</w:t>
+      </w:r>
+      <w:proofErr w:type="spellEnd"/>
+      <w:r>
+        <w:t>}</w:t>
+      </w:r>
+      <w:r>
+        <w:t xml:space="preserve"> é demonstrado o fluxo da comunicação entre as três camadas do \</w:t>
+      </w:r>
+      <w:proofErr w:type="gramStart"/>
+      <w:r>
+        <w:t>ac{</w:t>
+      </w:r>
+      <w:proofErr w:type="gramEnd"/>
+      <w:r>
+        <w:t>MVC}. Iniciando pela requisição e interação do usuário através da interface na camada da \</w:t>
+      </w:r>
+      <w:proofErr w:type="spellStart"/>
+      <w:r>
+        <w:t>textit</w:t>
+      </w:r>
+      <w:proofErr w:type="spellEnd"/>
+      <w:r>
+        <w:t>{</w:t>
+      </w:r>
+      <w:proofErr w:type="spellStart"/>
+      <w:r>
+        <w:t>view</w:t>
+      </w:r>
+      <w:proofErr w:type="spellEnd"/>
+      <w:r>
+        <w:t>}. Nos \</w:t>
+      </w:r>
+      <w:proofErr w:type="spellStart"/>
+      <w:r>
+        <w:t>textit</w:t>
+      </w:r>
+      <w:proofErr w:type="spellEnd"/>
+      <w:r>
+        <w:t>{</w:t>
+      </w:r>
+      <w:proofErr w:type="spellStart"/>
+      <w:r>
+        <w:t>controllers</w:t>
+      </w:r>
+      <w:proofErr w:type="spellEnd"/>
+      <w:r>
+        <w:t>} são implementados os pontos de acesso, endereços para a camada da \</w:t>
+      </w:r>
+      <w:proofErr w:type="spellStart"/>
+      <w:r>
+        <w:t>textit</w:t>
+      </w:r>
+      <w:proofErr w:type="spellEnd"/>
+      <w:r>
+        <w:t>{</w:t>
+      </w:r>
+      <w:proofErr w:type="spellStart"/>
+      <w:r>
+        <w:t>view</w:t>
+      </w:r>
+      <w:proofErr w:type="spellEnd"/>
+      <w:r>
+        <w:t>}, assim como todas as regras e controles da entrada de dados, controle de acesso e utilização das \</w:t>
+      </w:r>
+      <w:proofErr w:type="spellStart"/>
+      <w:r>
+        <w:t>textit</w:t>
+      </w:r>
+      <w:proofErr w:type="spellEnd"/>
+      <w:r>
+        <w:t>{models}. O \</w:t>
+      </w:r>
+      <w:proofErr w:type="spellStart"/>
+      <w:r>
+        <w:t>textit</w:t>
+      </w:r>
+      <w:proofErr w:type="spellEnd"/>
+      <w:r>
+        <w:t>{</w:t>
+      </w:r>
+      <w:proofErr w:type="spellStart"/>
+      <w:r>
+        <w:t>controller</w:t>
+      </w:r>
+      <w:proofErr w:type="spellEnd"/>
+      <w:r>
+        <w:t>} também poderá transformar os dados para suportar o formato de dados da \</w:t>
+      </w:r>
+      <w:proofErr w:type="spellStart"/>
+      <w:r>
+        <w:t>textit</w:t>
+      </w:r>
+      <w:proofErr w:type="spellEnd"/>
+      <w:r>
+        <w:t>{model}. Por último na \</w:t>
+      </w:r>
+      <w:proofErr w:type="spellStart"/>
+      <w:r>
+        <w:t>textit</w:t>
+      </w:r>
+      <w:proofErr w:type="spellEnd"/>
+      <w:r>
+        <w:t>{model} encontra-se as representações das entidades da base de dados, assim como dados possíveis dados para facilitar a manipulação dos dados da \</w:t>
+      </w:r>
+      <w:proofErr w:type="spellStart"/>
+      <w:r>
+        <w:t>textit</w:t>
+      </w:r>
+      <w:proofErr w:type="spellEnd"/>
+      <w:r>
+        <w:t>{</w:t>
+      </w:r>
+      <w:proofErr w:type="spellStart"/>
+      <w:r>
+        <w:t>view</w:t>
+      </w:r>
+      <w:proofErr w:type="spellEnd"/>
+      <w:r>
+        <w:t xml:space="preserve">}. </w:t>
+      </w:r>
+    </w:p>
+    <w:p>
+      <w:pPr>
+        <w:jc w:val="both"/>
+      </w:pPr>
+      <w:r>
+        <w:t>Para o desenvolvimento do sistema foram escolhidas algumas tecnologias para arquitetura software, como linguagens de programação, \</w:t>
+      </w:r>
+      <w:proofErr w:type="spellStart"/>
+      <w:r>
+        <w:t>texit</w:t>
+      </w:r>
+      <w:proofErr w:type="spellEnd"/>
+      <w:r>
+        <w:t>{framework} \</w:t>
+      </w:r>
+      <w:proofErr w:type="gramStart"/>
+      <w:r>
+        <w:t>ac{</w:t>
+      </w:r>
+      <w:proofErr w:type="gramEnd"/>
+      <w:r>
+        <w:t>MVC}, processamento e banco dedos, entre outras. A seguir serão apresentadas as tecnologias utilizadas.</w:t>
+      </w:r>
+    </w:p>
+    <w:p>
+      <w:pPr>
+        <w:jc w:val="both"/>
+      </w:pPr>
+    </w:p>
+    <w:p>
+      <w:pPr>
+        <w:jc w:val="both"/>
+      </w:pPr>
+      <w:r>
+        <w:rPr>
+          <w:rFonts w:ascii="Segoe UI" w:hAnsi="Segoe UI" w:cs="Segoe UI"/>
+          <w:sz w:val="40"/>
+          <w:szCs w:val="40"/>
+        </w:rPr>
         <w:t>JAVA</w:t>
       </w:r>
     </w:p>
@@ -9479,11 +9762,7 @@
         <w:t>ata-se da filosofia apresentada</w:t>
       </w:r>
       <w:r>
-        <w:t xml:space="preserve"> pelos desenvolvedores de “escreva uma vez, rode em qualquer lugar”. A filosofia trata-se da </w:t>
-      </w:r>
-      <w:r>
-        <w:lastRenderedPageBreak/>
-        <w:t>linguagem ser compilada por uma \</w:t>
+        <w:t xml:space="preserve"> pelos desenvolvedores de “escreva uma vez, rode em qualquer lugar”. A filosofia trata-se da linguagem ser compilada por uma \</w:t>
       </w:r>
       <w:proofErr w:type="gramStart"/>
       <w:r>
@@ -9634,7 +9913,11 @@
       </w:r>
       <w:proofErr w:type="spellEnd"/>
       <w:r>
-        <w:t xml:space="preserve">{Modelo de desenvolvimento que promove um licenciamento livre para o design ou esquematização  de um produto} que provê um compreensivo conjunto de modelos de configuração para aplicações JAVA. </w:t>
+        <w:t xml:space="preserve">{Modelo de desenvolvimento que promove um licenciamento livre para o design ou esquematização  de um produto} que provê um compreensivo conjunto de modelos de configuração para aplicações </w:t>
+      </w:r>
+      <w:r>
+        <w:lastRenderedPageBreak/>
+        <w:t xml:space="preserve">JAVA. </w:t>
       </w:r>
       <w:r>
         <w:t xml:space="preserve">O </w:t>
@@ -9989,11 +10272,7 @@
       </w:r>
       <w:proofErr w:type="spellEnd"/>
       <w:r>
-        <w:t xml:space="preserve"> é uma linguagem </w:t>
-      </w:r>
-      <w:r>
-        <w:lastRenderedPageBreak/>
-        <w:t xml:space="preserve">de programação originalmente criada por Brendan </w:t>
+        <w:t xml:space="preserve"> é uma linguagem de programação originalmente criada por Brendan </w:t>
       </w:r>
       <w:proofErr w:type="spellStart"/>
       <w:r>
@@ -10160,6 +10439,7 @@
           <w:sz w:val="40"/>
           <w:szCs w:val="40"/>
         </w:rPr>
+        <w:lastRenderedPageBreak/>
         <w:t>Apache Jena</w:t>
       </w:r>
     </w:p>
@@ -10556,7 +10836,6 @@
         <w:jc w:val="both"/>
       </w:pPr>
       <w:r>
-        <w:lastRenderedPageBreak/>
         <w:t>No projeto essa tecnologia será utilizada para tirar proveito dos algoritmos de similaridade, como o \</w:t>
       </w:r>
       <w:proofErr w:type="spellStart"/>
@@ -10687,6 +10966,7 @@
         <w:jc w:val="both"/>
       </w:pPr>
       <w:r>
+        <w:lastRenderedPageBreak/>
         <w:t>Coleta das preferências do usuário: Serão coletados dados das preferências dos usuários, ou seja, os filmes de interesse. Nessa etapa poderá ser utilizada o perfil do Facebook\</w:t>
       </w:r>
       <w:proofErr w:type="spellStart"/>
@@ -11775,6 +12055,7 @@
     <w:lsdException w:name="HTML Sample" w:semiHidden="1" w:unhideWhenUsed="1"/>
     <w:lsdException w:name="HTML Typewriter" w:semiHidden="1" w:unhideWhenUsed="1"/>
     <w:lsdException w:name="HTML Variable" w:semiHidden="1" w:unhideWhenUsed="1"/>
+    <w:lsdException w:name="Normal Table" w:semiHidden="1" w:unhideWhenUsed="1"/>
     <w:lsdException w:name="annotation subject" w:semiHidden="1" w:unhideWhenUsed="1"/>
     <w:lsdException w:name="No List" w:semiHidden="1" w:unhideWhenUsed="1"/>
     <w:lsdException w:name="Outline List 1" w:semiHidden="1" w:unhideWhenUsed="1"/>
@@ -11817,8 +12098,11 @@
     <w:lsdException w:name="Table Contemporary" w:semiHidden="1" w:unhideWhenUsed="1"/>
     <w:lsdException w:name="Table Elegant" w:semiHidden="1" w:unhideWhenUsed="1"/>
     <w:lsdException w:name="Table Professional" w:semiHidden="1" w:unhideWhenUsed="1"/>
+    <w:lsdException w:name="Table Subtle 1" w:semiHidden="1" w:unhideWhenUsed="1"/>
     <w:lsdException w:name="Table Subtle 2" w:semiHidden="1" w:unhideWhenUsed="1"/>
     <w:lsdException w:name="Table Web 1" w:semiHidden="1" w:unhideWhenUsed="1"/>
+    <w:lsdException w:name="Table Web 2" w:semiHidden="1" w:unhideWhenUsed="1"/>
+    <w:lsdException w:name="Table Web 3" w:semiHidden="1" w:unhideWhenUsed="1"/>
     <w:lsdException w:name="Balloon Text" w:semiHidden="1" w:unhideWhenUsed="1"/>
     <w:lsdException w:name="Table Grid" w:uiPriority="39"/>
     <w:lsdException w:name="Table Theme" w:semiHidden="1" w:unhideWhenUsed="1"/>

</xml_diff>